<commit_message>
Update Dziennik Osiągnięć w Grze Online Dokumentacja.docx
</commit_message>
<xml_diff>
--- a/docs/Dziennik Osiągnięć w Grze Online Dokumentacja.docx
+++ b/docs/Dziennik Osiągnięć w Grze Online Dokumentacja.docx
@@ -227,7 +227,6 @@
     <w:p>
       <w:pPr>
         <w:spacing w:line="240" w:lineRule="auto"/>
-        <w:jc w:val="center"/>
         <w:rPr>
           <w:rFonts w:ascii="Times New Roman" w:hAnsi="Times New Roman" w:cs="Times New Roman"/>
           <w:b/>
@@ -239,6 +238,7 @@
     <w:p>
       <w:pPr>
         <w:spacing w:after="160" w:line="259" w:lineRule="auto"/>
+        <w:jc w:val="center"/>
         <w:rPr>
           <w:rFonts w:ascii="Times New Roman" w:hAnsi="Times New Roman" w:cs="Times New Roman"/>
           <w:b/>
@@ -246,15 +246,106 @@
           <w:szCs w:val="32"/>
         </w:rPr>
       </w:pPr>
-      <w:r>
+      <w:hyperlink r:id="rId7" w:history="1">
+        <w:r>
+          <w:rPr>
+            <w:rStyle w:val="Hipercze"/>
+            <w:rFonts w:ascii="Times New Roman" w:hAnsi="Times New Roman" w:cs="Times New Roman"/>
+            <w:b/>
+            <w:sz w:val="32"/>
+            <w:szCs w:val="32"/>
+          </w:rPr>
+          <w:t>https://github.com/xnarwany/MyPokemonList</w:t>
+        </w:r>
+      </w:hyperlink>
+    </w:p>
+    <w:p>
+      <w:pPr>
+        <w:spacing w:after="160" w:line="259" w:lineRule="auto"/>
         <w:rPr>
           <w:rFonts w:ascii="Times New Roman" w:hAnsi="Times New Roman" w:cs="Times New Roman"/>
           <w:b/>
           <w:sz w:val="32"/>
           <w:szCs w:val="32"/>
         </w:rPr>
-        <w:br w:type="page"/>
-      </w:r>
+      </w:pPr>
+    </w:p>
+    <w:p>
+      <w:pPr>
+        <w:spacing w:after="160" w:line="259" w:lineRule="auto"/>
+        <w:rPr>
+          <w:rFonts w:ascii="Times New Roman" w:hAnsi="Times New Roman" w:cs="Times New Roman"/>
+          <w:b/>
+          <w:sz w:val="32"/>
+          <w:szCs w:val="32"/>
+        </w:rPr>
+      </w:pPr>
+    </w:p>
+    <w:p>
+      <w:pPr>
+        <w:spacing w:after="160" w:line="259" w:lineRule="auto"/>
+        <w:rPr>
+          <w:rFonts w:ascii="Times New Roman" w:hAnsi="Times New Roman" w:cs="Times New Roman"/>
+          <w:b/>
+          <w:sz w:val="32"/>
+          <w:szCs w:val="32"/>
+        </w:rPr>
+      </w:pPr>
+    </w:p>
+    <w:p>
+      <w:pPr>
+        <w:spacing w:after="160" w:line="259" w:lineRule="auto"/>
+        <w:rPr>
+          <w:rFonts w:ascii="Times New Roman" w:hAnsi="Times New Roman" w:cs="Times New Roman"/>
+          <w:b/>
+          <w:sz w:val="32"/>
+          <w:szCs w:val="32"/>
+        </w:rPr>
+      </w:pPr>
+    </w:p>
+    <w:p>
+      <w:pPr>
+        <w:spacing w:after="160" w:line="259" w:lineRule="auto"/>
+        <w:rPr>
+          <w:rFonts w:ascii="Times New Roman" w:hAnsi="Times New Roman" w:cs="Times New Roman"/>
+          <w:b/>
+          <w:sz w:val="32"/>
+          <w:szCs w:val="32"/>
+        </w:rPr>
+      </w:pPr>
+    </w:p>
+    <w:p>
+      <w:pPr>
+        <w:spacing w:after="160" w:line="259" w:lineRule="auto"/>
+        <w:rPr>
+          <w:rFonts w:ascii="Times New Roman" w:hAnsi="Times New Roman" w:cs="Times New Roman"/>
+          <w:b/>
+          <w:sz w:val="32"/>
+          <w:szCs w:val="32"/>
+        </w:rPr>
+      </w:pPr>
+    </w:p>
+    <w:p>
+      <w:pPr>
+        <w:spacing w:after="160" w:line="259" w:lineRule="auto"/>
+        <w:rPr>
+          <w:rFonts w:ascii="Times New Roman" w:hAnsi="Times New Roman" w:cs="Times New Roman"/>
+          <w:b/>
+          <w:sz w:val="32"/>
+          <w:szCs w:val="32"/>
+        </w:rPr>
+      </w:pPr>
+    </w:p>
+    <w:p>
+      <w:pPr>
+        <w:spacing w:after="160" w:line="259" w:lineRule="auto"/>
+        <w:rPr>
+          <w:rFonts w:ascii="Times New Roman" w:hAnsi="Times New Roman" w:cs="Times New Roman"/>
+          <w:b/>
+          <w:sz w:val="32"/>
+          <w:szCs w:val="32"/>
+        </w:rPr>
+      </w:pPr>
     </w:p>
     <w:p>
       <w:pPr>
@@ -2400,7 +2491,7 @@
                     </pic:cNvPicPr>
                   </pic:nvPicPr>
                   <pic:blipFill>
-                    <a:blip r:embed="rId7">
+                    <a:blip r:embed="rId8">
                       <a:extLst>
                         <a:ext uri="{28A0092B-C50C-407E-A947-70E740481C1C}">
                           <a14:useLocalDpi xmlns:a14="http://schemas.microsoft.com/office/drawing/2010/main" val="0"/>
@@ -2500,7 +2591,7 @@
                     </pic:cNvPicPr>
                   </pic:nvPicPr>
                   <pic:blipFill>
-                    <a:blip r:embed="rId8" cstate="print">
+                    <a:blip r:embed="rId9" cstate="print">
                       <a:extLst>
                         <a:ext uri="{28A0092B-C50C-407E-A947-70E740481C1C}">
                           <a14:useLocalDpi xmlns:a14="http://schemas.microsoft.com/office/drawing/2010/main" val="0"/>
@@ -2629,7 +2720,7 @@
                     </pic:cNvPicPr>
                   </pic:nvPicPr>
                   <pic:blipFill>
-                    <a:blip r:embed="rId9" cstate="print">
+                    <a:blip r:embed="rId10" cstate="print">
                       <a:extLst>
                         <a:ext uri="{28A0092B-C50C-407E-A947-70E740481C1C}">
                           <a14:useLocalDpi xmlns:a14="http://schemas.microsoft.com/office/drawing/2010/main" val="0"/>
@@ -2735,7 +2826,7 @@
                     </pic:cNvPicPr>
                   </pic:nvPicPr>
                   <pic:blipFill>
-                    <a:blip r:embed="rId10">
+                    <a:blip r:embed="rId11">
                       <a:extLst>
                         <a:ext uri="{28A0092B-C50C-407E-A947-70E740481C1C}">
                           <a14:useLocalDpi xmlns:a14="http://schemas.microsoft.com/office/drawing/2010/main" val="0"/>
@@ -2826,7 +2917,7 @@
                     </pic:cNvPicPr>
                   </pic:nvPicPr>
                   <pic:blipFill>
-                    <a:blip r:embed="rId11">
+                    <a:blip r:embed="rId12">
                       <a:extLst>
                         <a:ext uri="{28A0092B-C50C-407E-A947-70E740481C1C}">
                           <a14:useLocalDpi xmlns:a14="http://schemas.microsoft.com/office/drawing/2010/main" val="0"/>
@@ -2923,7 +3014,7 @@
                     </pic:cNvPicPr>
                   </pic:nvPicPr>
                   <pic:blipFill>
-                    <a:blip r:embed="rId12" cstate="print">
+                    <a:blip r:embed="rId13" cstate="print">
                       <a:extLst>
                         <a:ext uri="{28A0092B-C50C-407E-A947-70E740481C1C}">
                           <a14:useLocalDpi xmlns:a14="http://schemas.microsoft.com/office/drawing/2010/main" val="0"/>
@@ -3020,7 +3111,7 @@
                     </pic:cNvPicPr>
                   </pic:nvPicPr>
                   <pic:blipFill>
-                    <a:blip r:embed="rId13">
+                    <a:blip r:embed="rId14">
                       <a:extLst>
                         <a:ext uri="{28A0092B-C50C-407E-A947-70E740481C1C}">
                           <a14:useLocalDpi xmlns:a14="http://schemas.microsoft.com/office/drawing/2010/main" val="0"/>
@@ -3535,13 +3626,7 @@
         <w:tab/>
       </w:r>
       <w:r>
-        <w:t xml:space="preserve">W tym panelu widoczne </w:t>
-      </w:r>
-      <w:r>
-        <w:t>są informacje na temat aplikacji oraz informacje o prawach autorskich do nazw oraz grafik</w:t>
-      </w:r>
-      <w:r>
-        <w:t xml:space="preserve">. Ten ekran nie pozwala użytkownikowi na żadną </w:t>
+        <w:t xml:space="preserve">W tym panelu widoczne są informacje na temat aplikacji oraz informacje o prawach autorskich do nazw oraz grafik. Ten ekran nie pozwala użytkownikowi na żadną </w:t>
       </w:r>
       <w:proofErr w:type="spellStart"/>
       <w:r>
@@ -3606,7 +3691,7 @@
     </w:p>
     <w:p/>
     <w:sectPr>
-      <w:footerReference w:type="default" r:id="rId14"/>
+      <w:footerReference w:type="default" r:id="rId15"/>
       <w:pgSz w:w="11906" w:h="16838"/>
       <w:pgMar w:top="1134" w:right="1417" w:bottom="1417" w:left="1417" w:header="708" w:footer="708" w:gutter="0"/>
       <w:pgNumType w:start="1"/>
@@ -5562,6 +5647,7 @@
     <w:lsdException w:name="HTML Sample" w:semiHidden="1" w:unhideWhenUsed="1"/>
     <w:lsdException w:name="HTML Typewriter" w:semiHidden="1" w:unhideWhenUsed="1"/>
     <w:lsdException w:name="HTML Variable" w:semiHidden="1" w:unhideWhenUsed="1"/>
+    <w:lsdException w:name="Normal Table" w:semiHidden="1" w:unhideWhenUsed="1"/>
     <w:lsdException w:name="annotation subject" w:semiHidden="1" w:unhideWhenUsed="1"/>
     <w:lsdException w:name="No List" w:semiHidden="1" w:unhideWhenUsed="1"/>
     <w:lsdException w:name="Outline List 1" w:semiHidden="1" w:unhideWhenUsed="1"/>
@@ -5604,8 +5690,11 @@
     <w:lsdException w:name="Table Contemporary" w:semiHidden="1" w:unhideWhenUsed="1"/>
     <w:lsdException w:name="Table Elegant" w:semiHidden="1" w:unhideWhenUsed="1"/>
     <w:lsdException w:name="Table Professional" w:semiHidden="1" w:unhideWhenUsed="1"/>
+    <w:lsdException w:name="Table Subtle 1" w:semiHidden="1" w:unhideWhenUsed="1"/>
     <w:lsdException w:name="Table Subtle 2" w:semiHidden="1" w:unhideWhenUsed="1"/>
     <w:lsdException w:name="Table Web 1" w:semiHidden="1" w:unhideWhenUsed="1"/>
+    <w:lsdException w:name="Table Web 2" w:semiHidden="1" w:unhideWhenUsed="1"/>
+    <w:lsdException w:name="Table Web 3" w:semiHidden="1" w:unhideWhenUsed="1"/>
     <w:lsdException w:name="Balloon Text" w:semiHidden="1" w:unhideWhenUsed="1"/>
     <w:lsdException w:name="Table Grid" w:uiPriority="39"/>
     <w:lsdException w:name="Table Theme" w:semiHidden="1" w:unhideWhenUsed="1"/>
@@ -6235,6 +6324,18 @@
     <w:uiPriority w:val="99"/>
     <w:rsid w:val="00081584"/>
   </w:style>
+  <w:style w:type="character" w:styleId="Nierozpoznanawzmianka">
+    <w:name w:val="Unresolved Mention"/>
+    <w:basedOn w:val="Domylnaczcionkaakapitu"/>
+    <w:uiPriority w:val="99"/>
+    <w:semiHidden/>
+    <w:unhideWhenUsed/>
+    <w:rsid w:val="006270C5"/>
+    <w:rPr>
+      <w:color w:val="605E5C"/>
+      <w:shd w:val="clear" w:color="auto" w:fill="E1DFDD"/>
+    </w:rPr>
+  </w:style>
 </w:styles>
 </file>
 

</xml_diff>